<commit_message>
estamos agregando unas lineas mas
</commit_message>
<xml_diff>
--- a/Trabajo final.docx
+++ b/Trabajo final.docx
@@ -25,10 +25,29 @@
         <w:rPr>
           <w:lang w:val="es-PE"/>
         </w:rPr>
-        <w:t xml:space="preserve">Segunda línea. </w:t>
+        <w:t>Tercera línea.</w:t>
+      </w:r>
+    </w:p>
+    <w:p>
+      <w:pPr>
+        <w:rPr>
+          <w:lang w:val="es-PE"/>
+        </w:rPr>
+      </w:pPr>
+      <w:r>
+        <w:rPr>
+          <w:lang w:val="es-PE"/>
+        </w:rPr>
+        <w:t>Cuarta línea.</w:t>
       </w:r>
       <w:bookmarkStart w:id="0" w:name="_GoBack"/>
       <w:bookmarkEnd w:id="0"/>
+      <w:r>
+        <w:rPr>
+          <w:lang w:val="es-PE"/>
+        </w:rPr>
+        <w:t xml:space="preserve"> </w:t>
+      </w:r>
     </w:p>
     <w:sectPr>
       <w:pgSz w:w="11906" w:h="16838"/>

</xml_diff>